<commit_message>
minor corrections to samePage option
</commit_message>
<xml_diff>
--- a/docs/readme.docx
+++ b/docs/readme.docx
@@ -3565,7 +3565,7 @@
         <w:rPr>
           <w:rStyle w:val="VerbatimChar"/>
         </w:rPr>
-        <w:t xml:space="preserve">::: {.ex formatGloss=true}</w:t>
+        <w:t xml:space="preserve">::: {.ex formatGloss=true samePage=false}</w:t>
       </w:r>
       <w:r>
         <w:br/>
@@ -5230,6 +5230,68 @@
       </w:r>
       <w:r>
         <w:t xml:space="preserve">): should all interlinear examples be consistently formatted? If you use this option, you can simply use capital letters for abbreviations in the gloss, and they will be changed to small caps. The source line is set to italics, and the translations is put into single quotes.</w:t>
+      </w:r>
+    </w:p>
+    <w:p>
+      <w:pPr>
+        <w:numPr>
+          <w:ilvl w:val="0"/>
+          <w:numId w:val="1006"/>
+        </w:numPr>
+        <w:pStyle w:val="Compact"/>
+      </w:pPr>
+      <w:r>
+        <w:rPr>
+          <w:rStyle w:val="VerbatimChar"/>
+          <w:bCs/>
+          <w:b/>
+        </w:rPr>
+        <w:t xml:space="preserve">samePage</w:t>
+      </w:r>
+      <w:r>
+        <w:t xml:space="preserve"> </w:t>
+      </w:r>
+      <w:r>
+        <w:t xml:space="preserve">(boolean, default</w:t>
+      </w:r>
+      <w:r>
+        <w:t xml:space="preserve"> </w:t>
+      </w:r>
+      <w:r>
+        <w:rPr>
+          <w:rStyle w:val="VerbatimChar"/>
+        </w:rPr>
+        <w:t xml:space="preserve">true</w:t>
+      </w:r>
+      <w:r>
+        <w:t xml:space="preserve">, only for Latex): should examples be kept together on the same page? Can also be overriden for individual examples by adding</w:t>
+      </w:r>
+      <w:r>
+        <w:t xml:space="preserve"> </w:t>
+      </w:r>
+      <w:r>
+        <w:rPr>
+          <w:rStyle w:val="VerbatimChar"/>
+        </w:rPr>
+        <w:t xml:space="preserve">{.ex samePage=false}</w:t>
+      </w:r>
+      <w:r>
+        <w:t xml:space="preserve"> </w:t>
+      </w:r>
+      <w:r>
+        <w:t xml:space="preserve">at the start of an example (cf. below on</w:t>
+      </w:r>
+      <w:r>
+        <w:t xml:space="preserve"> </w:t>
+      </w:r>
+      <w:r>
+        <w:rPr>
+          <w:rStyle w:val="VerbatimChar"/>
+        </w:rPr>
+        <w:t xml:space="preserve">local options</w:t>
+      </w:r>
+      <w:r>
+        <w:t xml:space="preserve">).</w:t>
       </w:r>
     </w:p>
     <w:p>

</xml_diff>

<commit_message>
push version to 1.6
</commit_message>
<xml_diff>
--- a/docs/readme.docx
+++ b/docs/readme.docx
@@ -3169,7 +3169,7 @@
         <w:rPr>
           <w:rStyle w:val="VerbatimChar"/>
         </w:rPr>
-        <w:t xml:space="preserve">| Deze zin is in het nederlands.</w:t>
+        <w:t xml:space="preserve">| Is deze zin in het nederlands ?</w:t>
       </w:r>
       <w:r>
         <w:br/>
@@ -3178,7 +3178,7 @@
         <w:rPr>
           <w:rStyle w:val="VerbatimChar"/>
         </w:rPr>
-        <w:t xml:space="preserve">| DEM sentence AUX in DET dutch.</w:t>
+        <w:t xml:space="preserve">| AUX DEM sentence in DET dutch Q</w:t>
       </w:r>
       <w:r>
         <w:br/>
@@ -3187,7 +3187,7 @@
         <w:rPr>
           <w:rStyle w:val="VerbatimChar"/>
         </w:rPr>
-        <w:t xml:space="preserve">| This sentence is dutch.</w:t>
+        <w:t xml:space="preserve">| Is this sentence dutch?</w:t>
       </w:r>
       <w:r>
         <w:br/>
@@ -3212,13 +3212,14 @@
         <w:tblLook w:firstRow="0" w:lastRow="0" w:firstColumn="0" w:lastColumn="0" w:noHBand="0" w:noVBand="0" w:val="0000"/>
       </w:tblPr>
       <w:tblGrid>
-        <w:gridCol w:w="1131"/>
-        <w:gridCol w:w="1131"/>
-        <w:gridCol w:w="1131"/>
-        <w:gridCol w:w="1131"/>
-        <w:gridCol w:w="1131"/>
-        <w:gridCol w:w="1131"/>
-        <w:gridCol w:w="1131"/>
+        <w:gridCol w:w="990"/>
+        <w:gridCol w:w="990"/>
+        <w:gridCol w:w="990"/>
+        <w:gridCol w:w="990"/>
+        <w:gridCol w:w="990"/>
+        <w:gridCol w:w="990"/>
+        <w:gridCol w:w="990"/>
+        <w:gridCol w:w="990"/>
       </w:tblGrid>
       <w:tr>
         <w:tc>
@@ -3235,7 +3236,7 @@
         </w:tc>
         <w:tc>
           <w:tcPr>
-            <w:gridSpan w:val="6"/>
+            <w:gridSpan w:val="7"/>
           </w:tcPr>
           <w:p>
             <w:pPr>
@@ -3269,7 +3270,23 @@
                 <w:iCs/>
                 <w:i/>
               </w:rPr>
-              <w:t xml:space="preserve">Deze</w:t>
+              <w:t xml:space="preserve">Is</w:t>
+            </w:r>
+          </w:p>
+        </w:tc>
+        <w:tc>
+          <w:tcPr/>
+          <w:p>
+            <w:pPr>
+              <w:pStyle w:val="Compact"/>
+              <w:jc w:val="left"/>
+            </w:pPr>
+            <w:r>
+              <w:rPr>
+                <w:iCs/>
+                <w:i/>
+              </w:rPr>
+              <w:t xml:space="preserve">deze</w:t>
             </w:r>
           </w:p>
         </w:tc>
@@ -3301,22 +3318,6 @@
                 <w:iCs/>
                 <w:i/>
               </w:rPr>
-              <w:t xml:space="preserve">is</w:t>
-            </w:r>
-          </w:p>
-        </w:tc>
-        <w:tc>
-          <w:tcPr/>
-          <w:p>
-            <w:pPr>
-              <w:pStyle w:val="Compact"/>
-              <w:jc w:val="left"/>
-            </w:pPr>
-            <w:r>
-              <w:rPr>
-                <w:iCs/>
-                <w:i/>
-              </w:rPr>
               <w:t xml:space="preserve">in</w:t>
             </w:r>
           </w:p>
@@ -3349,7 +3350,23 @@
                 <w:iCs/>
                 <w:i/>
               </w:rPr>
-              <w:t xml:space="preserve">nederlands.</w:t>
+              <w:t xml:space="preserve">nederlands</w:t>
+            </w:r>
+          </w:p>
+        </w:tc>
+        <w:tc>
+          <w:tcPr/>
+          <w:p>
+            <w:pPr>
+              <w:pStyle w:val="Compact"/>
+              <w:jc w:val="left"/>
+            </w:pPr>
+            <w:r>
+              <w:rPr>
+                <w:iCs/>
+                <w:i/>
+              </w:rPr>
+              <w:t xml:space="preserve">?</w:t>
             </w:r>
           </w:p>
         </w:tc>
@@ -3361,6 +3378,21 @@
             <w:pPr>
               <w:pStyle w:val="Compact"/>
             </w:pPr>
+          </w:p>
+        </w:tc>
+        <w:tc>
+          <w:tcPr/>
+          <w:p>
+            <w:pPr>
+              <w:pStyle w:val="Compact"/>
+              <w:jc w:val="left"/>
+            </w:pPr>
+            <w:r>
+              <w:rPr>
+                <w:smallCaps/>
+              </w:rPr>
+              <w:t xml:space="preserve">aux</w:t>
+            </w:r>
           </w:p>
         </w:tc>
         <w:tc>
@@ -3398,21 +3430,6 @@
               <w:jc w:val="left"/>
             </w:pPr>
             <w:r>
-              <w:rPr>
-                <w:smallCaps/>
-              </w:rPr>
-              <w:t xml:space="preserve">aux</w:t>
-            </w:r>
-          </w:p>
-        </w:tc>
-        <w:tc>
-          <w:tcPr/>
-          <w:p>
-            <w:pPr>
-              <w:pStyle w:val="Compact"/>
-              <w:jc w:val="left"/>
-            </w:pPr>
-            <w:r>
               <w:t xml:space="preserve">in</w:t>
             </w:r>
           </w:p>
@@ -3440,7 +3457,22 @@
               <w:jc w:val="left"/>
             </w:pPr>
             <w:r>
-              <w:t xml:space="preserve">dutch.</w:t>
+              <w:t xml:space="preserve">dutch</w:t>
+            </w:r>
+          </w:p>
+        </w:tc>
+        <w:tc>
+          <w:tcPr/>
+          <w:p>
+            <w:pPr>
+              <w:pStyle w:val="Compact"/>
+              <w:jc w:val="left"/>
+            </w:pPr>
+            <w:r>
+              <w:rPr>
+                <w:smallCaps/>
+              </w:rPr>
+              <w:t xml:space="preserve">q</w:t>
             </w:r>
           </w:p>
         </w:tc>
@@ -3456,7 +3488,7 @@
         </w:tc>
         <w:tc>
           <w:tcPr>
-            <w:gridSpan w:val="6"/>
+            <w:gridSpan w:val="7"/>
           </w:tcPr>
           <w:p>
             <w:pPr>
@@ -3467,7 +3499,7 @@
               <w:t xml:space="preserve">‘</w:t>
             </w:r>
             <w:r>
-              <w:t xml:space="preserve">This sentence is dutch.</w:t>
+              <w:t xml:space="preserve">Is this sentence dutch?</w:t>
             </w:r>
             <w:r>
               <w:t xml:space="preserve">’</w:t>

</xml_diff>

<commit_message>
testing bugfix pr #21
</commit_message>
<xml_diff>
--- a/docs/readme.docx
+++ b/docs/readme.docx
@@ -3535,6 +3535,102 @@
         <w:rPr>
           <w:rStyle w:val="VerbatimChar"/>
         </w:rPr>
+        <w:t xml:space="preserve">a.</w:t>
+      </w:r>
+      <w:r>
+        <w:br/>
+      </w:r>
+      <w:r>
+        <w:rPr>
+          <w:rStyle w:val="VerbatimChar"/>
+        </w:rPr>
+        <w:t xml:space="preserve">| Dutch (Germanic) Note the grammaticality judgement!</w:t>
+      </w:r>
+      <w:r>
+        <w:br/>
+      </w:r>
+      <w:r>
+        <w:rPr>
+          <w:rStyle w:val="VerbatimChar"/>
+        </w:rPr>
+        <w:t xml:space="preserve">| ^^:–)^ Deze zin is (dit\ is&amp;nbsp;test) nederlands.</w:t>
+      </w:r>
+      <w:r>
+        <w:br/>
+      </w:r>
+      <w:r>
+        <w:rPr>
+          <w:rStyle w:val="VerbatimChar"/>
+        </w:rPr>
+        <w:t xml:space="preserve">| DEM sentence AUX ~ dutch.</w:t>
+      </w:r>
+      <w:r>
+        <w:br/>
+      </w:r>
+      <w:r>
+        <w:rPr>
+          <w:rStyle w:val="VerbatimChar"/>
+        </w:rPr>
+        <w:t xml:space="preserve">| This sentence is dutch.</w:t>
+      </w:r>
+      <w:r>
+        <w:br/>
+      </w:r>
+      <w:r>
+        <w:br/>
+      </w:r>
+      <w:r>
+        <w:rPr>
+          <w:rStyle w:val="VerbatimChar"/>
+        </w:rPr>
+        <w:t xml:space="preserve">b.</w:t>
+      </w:r>
+      <w:r>
+        <w:br/>
+      </w:r>
+      <w:r>
+        <w:rPr>
+          <w:rStyle w:val="VerbatimChar"/>
+        </w:rPr>
+        <w:t xml:space="preserve">| </w:t>
+      </w:r>
+      <w:r>
+        <w:br/>
+      </w:r>
+      <w:r>
+        <w:rPr>
+          <w:rStyle w:val="VerbatimChar"/>
+        </w:rPr>
+        <w:t xml:space="preserve">| Deze tweede zin heeft geen header.</w:t>
+      </w:r>
+      <w:r>
+        <w:br/>
+      </w:r>
+      <w:r>
+        <w:rPr>
+          <w:rStyle w:val="VerbatimChar"/>
+        </w:rPr>
+        <w:t xml:space="preserve">| DEM second sentence have.3SG.PRES no header.</w:t>
+      </w:r>
+      <w:r>
+        <w:br/>
+      </w:r>
+      <w:r>
+        <w:rPr>
+          <w:rStyle w:val="VerbatimChar"/>
+        </w:rPr>
+        <w:t xml:space="preserve">| This second sentence does not have a header.</w:t>
+      </w:r>
+      <w:r>
+        <w:br/>
+      </w:r>
+      <w:r>
+        <w:br/>
+      </w:r>
+      <w:r>
+        <w:rPr>
+          <w:rStyle w:val="VerbatimChar"/>
+        </w:rPr>
         <w:t xml:space="preserve">a. Mixing single line examples with interlinear examples.</w:t>
       </w:r>
       <w:r>
@@ -3559,102 +3655,6 @@
         <w:br/>
       </w:r>
       <w:r>
-        <w:br/>
-      </w:r>
-      <w:r>
-        <w:rPr>
-          <w:rStyle w:val="VerbatimChar"/>
-        </w:rPr>
-        <w:t xml:space="preserve">a.</w:t>
-      </w:r>
-      <w:r>
-        <w:br/>
-      </w:r>
-      <w:r>
-        <w:rPr>
-          <w:rStyle w:val="VerbatimChar"/>
-        </w:rPr>
-        <w:t xml:space="preserve">| Dutch (Germanic) Note the grammaticality judgement!</w:t>
-      </w:r>
-      <w:r>
-        <w:br/>
-      </w:r>
-      <w:r>
-        <w:rPr>
-          <w:rStyle w:val="VerbatimChar"/>
-        </w:rPr>
-        <w:t xml:space="preserve">| ^^:–)^ Deze zin is (dit\ is&amp;nbsp;test) nederlands.</w:t>
-      </w:r>
-      <w:r>
-        <w:br/>
-      </w:r>
-      <w:r>
-        <w:rPr>
-          <w:rStyle w:val="VerbatimChar"/>
-        </w:rPr>
-        <w:t xml:space="preserve">| DEM sentence AUX ~ dutch.</w:t>
-      </w:r>
-      <w:r>
-        <w:br/>
-      </w:r>
-      <w:r>
-        <w:rPr>
-          <w:rStyle w:val="VerbatimChar"/>
-        </w:rPr>
-        <w:t xml:space="preserve">| This sentence is dutch.</w:t>
-      </w:r>
-      <w:r>
-        <w:br/>
-      </w:r>
-      <w:r>
-        <w:br/>
-      </w:r>
-      <w:r>
-        <w:rPr>
-          <w:rStyle w:val="VerbatimChar"/>
-        </w:rPr>
-        <w:t xml:space="preserve">b.</w:t>
-      </w:r>
-      <w:r>
-        <w:br/>
-      </w:r>
-      <w:r>
-        <w:rPr>
-          <w:rStyle w:val="VerbatimChar"/>
-        </w:rPr>
-        <w:t xml:space="preserve">|</w:t>
-      </w:r>
-      <w:r>
-        <w:br/>
-      </w:r>
-      <w:r>
-        <w:rPr>
-          <w:rStyle w:val="VerbatimChar"/>
-        </w:rPr>
-        <w:t xml:space="preserve">| Deze tweede zin heeft geen header.</w:t>
-      </w:r>
-      <w:r>
-        <w:br/>
-      </w:r>
-      <w:r>
-        <w:rPr>
-          <w:rStyle w:val="VerbatimChar"/>
-        </w:rPr>
-        <w:t xml:space="preserve">| DEM second sentence have.3SG.PRES no header.</w:t>
-      </w:r>
-      <w:r>
-        <w:br/>
-      </w:r>
-      <w:r>
-        <w:rPr>
-          <w:rStyle w:val="VerbatimChar"/>
-        </w:rPr>
-        <w:t xml:space="preserve">| This second sentence does not have a header.</w:t>
-      </w:r>
-      <w:r>
-        <w:br/>
-      </w:r>
-      <w:r>
         <w:rPr>
           <w:rStyle w:val="VerbatimChar"/>
         </w:rPr>
@@ -3667,137 +3667,6 @@
       </w:pPr>
     </w:p>
     <w:bookmarkStart w:id="44" w:name="ex4.12"/>
-    <w:tbl>
-      <w:tblPr>
-        <w:tblStyle w:val="Table"/>
-        <w:tblW w:type="auto" w:w="0"/>
-        <w:tblLook w:firstRow="0" w:lastRow="0" w:firstColumn="0" w:lastColumn="0" w:noHBand="0" w:noVBand="0" w:val="0000"/>
-      </w:tblPr>
-      <w:tblGrid>
-        <w:gridCol w:w="1980"/>
-        <w:gridCol w:w="1980"/>
-        <w:gridCol w:w="1980"/>
-        <w:gridCol w:w="1980"/>
-      </w:tblGrid>
-      <w:tr>
-        <w:tc>
-          <w:tcPr/>
-          <w:p>
-            <w:pPr>
-              <w:pStyle w:val="Compact"/>
-            </w:pPr>
-            <w:r>
-              <w:t xml:space="preserve">(4.12)</w:t>
-            </w:r>
-          </w:p>
-        </w:tc>
-        <w:tc>
-          <w:tcPr>
-            <w:gridSpan w:val="3"/>
-          </w:tcPr>
-          <w:p>
-            <w:pPr>
-              <w:pStyle w:val="Compact"/>
-              <w:jc w:val="left"/>
-            </w:pPr>
-            <w:r>
-              <w:t xml:space="preserve">Completely superfluous preamble, but it works …</w:t>
-            </w:r>
-          </w:p>
-        </w:tc>
-      </w:tr>
-      <w:tr>
-        <w:tc>
-          <w:tcPr/>
-          <w:p>
-            <w:pPr>
-              <w:pStyle w:val="Compact"/>
-            </w:pPr>
-          </w:p>
-        </w:tc>
-        <w:tc>
-          <w:tcPr/>
-          <w:p>
-            <w:pPr>
-              <w:pStyle w:val="Compact"/>
-              <w:jc w:val="left"/>
-            </w:pPr>
-            <w:r>
-              <w:t xml:space="preserve">a.</w:t>
-            </w:r>
-          </w:p>
-        </w:tc>
-        <w:tc>
-          <w:tcPr/>
-          <w:p>
-            <w:pPr>
-              <w:pStyle w:val="Compact"/>
-            </w:pPr>
-          </w:p>
-        </w:tc>
-        <w:tc>
-          <w:tcPr/>
-          <w:p>
-            <w:pPr>
-              <w:pStyle w:val="Compact"/>
-              <w:jc w:val="left"/>
-            </w:pPr>
-            <w:r>
-              <w:t xml:space="preserve">Mixing single line examples with interlinear examples.</w:t>
-            </w:r>
-          </w:p>
-        </w:tc>
-      </w:tr>
-      <w:tr>
-        <w:tc>
-          <w:tcPr/>
-          <w:p>
-            <w:pPr>
-              <w:pStyle w:val="Compact"/>
-            </w:pPr>
-          </w:p>
-        </w:tc>
-        <w:tc>
-          <w:tcPr/>
-          <w:p>
-            <w:pPr>
-              <w:pStyle w:val="Compact"/>
-              <w:jc w:val="left"/>
-            </w:pPr>
-            <w:r>
-              <w:t xml:space="preserve">b.</w:t>
-            </w:r>
-          </w:p>
-        </w:tc>
-        <w:tc>
-          <w:tcPr/>
-          <w:p>
-            <w:pPr>
-              <w:pStyle w:val="Compact"/>
-            </w:pPr>
-          </w:p>
-        </w:tc>
-        <w:tc>
-          <w:tcPr/>
-          <w:p>
-            <w:pPr>
-              <w:pStyle w:val="Compact"/>
-              <w:jc w:val="left"/>
-            </w:pPr>
-            <w:r>
-              <w:t xml:space="preserve">This is of course highly unusal.</w:t>
-            </w:r>
-            <w:r>
-              <w:t xml:space="preserve"> </w:t>
-            </w:r>
-            <w:r>
-              <w:t xml:space="preserve">Just for this example, let’s add some extra material in this example.</w:t>
-            </w:r>
-          </w:p>
-        </w:tc>
-      </w:tr>
-    </w:tbl>
-    <w:p/>
     <w:tbl>
       <w:tblPr>
         <w:tblStyle w:val="Table"/>
@@ -3822,6 +3691,33 @@
               <w:pStyle w:val="Compact"/>
             </w:pPr>
             <w:r>
+              <w:t xml:space="preserve">(4.12)</w:t>
+            </w:r>
+          </w:p>
+        </w:tc>
+        <w:tc>
+          <w:tcPr>
+            <w:gridSpan w:val="7"/>
+          </w:tcPr>
+          <w:p>
+            <w:pPr>
+              <w:pStyle w:val="Compact"/>
+              <w:jc w:val="left"/>
+            </w:pPr>
+            <w:r>
+              <w:t xml:space="preserve">Completely superfluous preamble, but it works …</w:t>
+            </w:r>
+          </w:p>
+        </w:tc>
+      </w:tr>
+      <w:tr>
+        <w:tc>
+          <w:tcPr/>
+          <w:p>
+            <w:pPr>
+              <w:pStyle w:val="Compact"/>
+            </w:pPr>
+            <w:r>
               <w:t xml:space="preserve">          </w:t>
             </w:r>
           </w:p>
@@ -3834,7 +3730,7 @@
               <w:jc w:val="left"/>
             </w:pPr>
             <w:r>
-              <w:t xml:space="preserve">c.</w:t>
+              <w:t xml:space="preserve">a.</w:t>
             </w:r>
           </w:p>
         </w:tc>
@@ -4145,7 +4041,7 @@
               <w:jc w:val="left"/>
             </w:pPr>
             <w:r>
-              <w:t xml:space="preserve">d.</w:t>
+              <w:t xml:space="preserve">b.</w:t>
             </w:r>
           </w:p>
         </w:tc>
@@ -4402,6 +4298,113 @@
             </w:pPr>
             <w:r>
               <w:t xml:space="preserve">‘This second sentence does not have a header.’</w:t>
+            </w:r>
+          </w:p>
+        </w:tc>
+      </w:tr>
+    </w:tbl>
+    <w:p/>
+    <w:tbl>
+      <w:tblPr>
+        <w:tblStyle w:val="Table"/>
+        <w:tblW w:type="auto" w:w="0"/>
+        <w:tblLook w:firstRow="0" w:lastRow="0" w:firstColumn="0" w:lastColumn="0" w:noHBand="0" w:noVBand="0" w:val="0000"/>
+      </w:tblPr>
+      <w:tblGrid>
+        <w:gridCol w:w="1980"/>
+        <w:gridCol w:w="1980"/>
+        <w:gridCol w:w="1980"/>
+        <w:gridCol w:w="1980"/>
+      </w:tblGrid>
+      <w:tr>
+        <w:tc>
+          <w:tcPr/>
+          <w:p>
+            <w:pPr>
+              <w:pStyle w:val="Compact"/>
+            </w:pPr>
+            <w:r>
+              <w:t xml:space="preserve">          </w:t>
+            </w:r>
+          </w:p>
+        </w:tc>
+        <w:tc>
+          <w:tcPr/>
+          <w:p>
+            <w:pPr>
+              <w:pStyle w:val="Compact"/>
+              <w:jc w:val="left"/>
+            </w:pPr>
+            <w:r>
+              <w:t xml:space="preserve">c.</w:t>
+            </w:r>
+          </w:p>
+        </w:tc>
+        <w:tc>
+          <w:tcPr/>
+          <w:p>
+            <w:pPr>
+              <w:pStyle w:val="Compact"/>
+            </w:pPr>
+          </w:p>
+        </w:tc>
+        <w:tc>
+          <w:tcPr/>
+          <w:p>
+            <w:pPr>
+              <w:pStyle w:val="Compact"/>
+              <w:jc w:val="left"/>
+            </w:pPr>
+            <w:r>
+              <w:t xml:space="preserve">Mixing single line examples with interlinear examples.</w:t>
+            </w:r>
+          </w:p>
+        </w:tc>
+      </w:tr>
+      <w:tr>
+        <w:tc>
+          <w:tcPr/>
+          <w:p>
+            <w:pPr>
+              <w:pStyle w:val="Compact"/>
+            </w:pPr>
+          </w:p>
+        </w:tc>
+        <w:tc>
+          <w:tcPr/>
+          <w:p>
+            <w:pPr>
+              <w:pStyle w:val="Compact"/>
+              <w:jc w:val="left"/>
+            </w:pPr>
+            <w:r>
+              <w:t xml:space="preserve">d.</w:t>
+            </w:r>
+          </w:p>
+        </w:tc>
+        <w:tc>
+          <w:tcPr/>
+          <w:p>
+            <w:pPr>
+              <w:pStyle w:val="Compact"/>
+            </w:pPr>
+          </w:p>
+        </w:tc>
+        <w:tc>
+          <w:tcPr/>
+          <w:p>
+            <w:pPr>
+              <w:pStyle w:val="Compact"/>
+              <w:jc w:val="left"/>
+            </w:pPr>
+            <w:r>
+              <w:t xml:space="preserve">This is of course highly unusal.</w:t>
+            </w:r>
+            <w:r>
+              <w:t xml:space="preserve"> </w:t>
+            </w:r>
+            <w:r>
+              <w:t xml:space="preserve">Just for this example, let’s add some extra material in this example.</w:t>
             </w:r>
           </w:p>
         </w:tc>

</xml_diff>

<commit_message>
workaround for multiple source lines #26
</commit_message>
<xml_diff>
--- a/docs/readme.docx
+++ b/docs/readme.docx
@@ -4416,7 +4416,19 @@
         <w:pStyle w:val="BodyText"/>
       </w:pPr>
       <w:r>
-        <w:t xml:space="preserve">Just for testing: a single interlinear example without header (which resulted in a latex-linguex error in earlier versions).</w:t>
+        <w:t xml:space="preserve">Also, as a quick workaround for showing multiple source lines without alignment with the glossing (e.g. for phonetic or orthographic representations of the example), it is possible to use the header of interlinear example. For a line break in the header, use the double backslash</w:t>
+      </w:r>
+      <w:r>
+        <w:t xml:space="preserve"> </w:t>
+      </w:r>
+      <w:r>
+        <w:rPr>
+          <w:rStyle w:val="VerbatimChar"/>
+        </w:rPr>
+        <w:t xml:space="preserve">\\</w:t>
+      </w:r>
+      <w:r>
+        <w:t xml:space="preserve">, either inline or at the end of a line. When you type a header using multiple lines (as shown below), then subsequent lines have to start with space. For now, this only works in the header line.</w:t>
       </w:r>
     </w:p>
     <w:p>
@@ -4427,7 +4439,7 @@
         <w:rPr>
           <w:rStyle w:val="VerbatimChar"/>
         </w:rPr>
-        <w:t xml:space="preserve">::: {.ex formatGloss=true}</w:t>
+        <w:t xml:space="preserve">::: ex</w:t>
       </w:r>
       <w:r>
         <w:br/>
@@ -4436,7 +4448,25 @@
         <w:rPr>
           <w:rStyle w:val="VerbatimChar"/>
         </w:rPr>
-        <w:t xml:space="preserve">|</w:t>
+        <w:t xml:space="preserve">| Example with an multiline header \\</w:t>
+      </w:r>
+      <w:r>
+        <w:br/>
+      </w:r>
+      <w:r>
+        <w:rPr>
+          <w:rStyle w:val="VerbatimChar"/>
+        </w:rPr>
+        <w:t xml:space="preserve">  *can be used for orthographic representations*, \\</w:t>
+      </w:r>
+      <w:r>
+        <w:br/>
+      </w:r>
+      <w:r>
+        <w:rPr>
+          <w:rStyle w:val="VerbatimChar"/>
+        </w:rPr>
+        <w:t xml:space="preserve">  or phonetic transcription, \\ or for whatever you like</w:t>
       </w:r>
       <w:r>
         <w:br/>
@@ -4508,82 +4538,59 @@
           </w:p>
         </w:tc>
         <w:tc>
-          <w:tcPr/>
-          <w:p>
-            <w:pPr>
-              <w:pStyle w:val="Compact"/>
-              <w:jc w:val="left"/>
-            </w:pPr>
+          <w:tcPr>
+            <w:gridSpan w:val="5"/>
+          </w:tcPr>
+          <w:p>
+            <w:pPr>
+              <w:pStyle w:val="Compact"/>
+              <w:jc w:val="left"/>
+            </w:pPr>
+            <w:r>
+              <w:t xml:space="preserve">Example with an multiline header</w:t>
+            </w:r>
+            <w:r>
+              <w:t xml:space="preserve"> </w:t>
+            </w:r>
+            <w:r>
+              <w:br/>
+            </w:r>
+            <w:r>
+              <w:t xml:space="preserve"> </w:t>
+            </w:r>
             <w:r>
               <w:rPr>
                 <w:i/>
                 <w:iCs/>
               </w:rPr>
-              <w:t xml:space="preserve">Dit</w:t>
-            </w:r>
-          </w:p>
-        </w:tc>
-        <w:tc>
-          <w:tcPr/>
-          <w:p>
-            <w:pPr>
-              <w:pStyle w:val="Compact"/>
-              <w:jc w:val="left"/>
-            </w:pPr>
-            <w:r>
-              <w:rPr>
-                <w:i/>
-                <w:iCs/>
-              </w:rPr>
-              <w:t xml:space="preserve">is</w:t>
-            </w:r>
-          </w:p>
-        </w:tc>
-        <w:tc>
-          <w:tcPr/>
-          <w:p>
-            <w:pPr>
-              <w:pStyle w:val="Compact"/>
-              <w:jc w:val="left"/>
-            </w:pPr>
-            <w:r>
-              <w:rPr>
-                <w:i/>
-                <w:iCs/>
-              </w:rPr>
-              <w:t xml:space="preserve">een</w:t>
-            </w:r>
-          </w:p>
-        </w:tc>
-        <w:tc>
-          <w:tcPr/>
-          <w:p>
-            <w:pPr>
-              <w:pStyle w:val="Compact"/>
-              <w:jc w:val="left"/>
-            </w:pPr>
-            <w:r>
-              <w:rPr>
-                <w:i/>
-                <w:iCs/>
-              </w:rPr>
-              <w:t xml:space="preserve">lui</w:t>
-            </w:r>
-          </w:p>
-        </w:tc>
-        <w:tc>
-          <w:tcPr/>
-          <w:p>
-            <w:pPr>
-              <w:pStyle w:val="Compact"/>
-              <w:jc w:val="left"/>
-            </w:pPr>
-            <w:r>
-              <w:rPr>
-                <w:i/>
-                <w:iCs/>
-              </w:rPr>
-              <w:t xml:space="preserve">voorbeeld=je</w:t>
+              <w:t xml:space="preserve">can be used for orthographic representations</w:t>
+            </w:r>
+            <w:r>
+              <w:t xml:space="preserve">,</w:t>
+            </w:r>
+            <w:r>
+              <w:t xml:space="preserve"> </w:t>
+            </w:r>
+            <w:r>
+              <w:br/>
+            </w:r>
+            <w:r>
+              <w:t xml:space="preserve"> </w:t>
+            </w:r>
+            <w:r>
+              <w:t xml:space="preserve">or phonetic transcription,</w:t>
+            </w:r>
+            <w:r>
+              <w:t xml:space="preserve"> </w:t>
+            </w:r>
+            <w:r>
+              <w:br/>
+            </w:r>
+            <w:r>
+              <w:t xml:space="preserve"> </w:t>
+            </w:r>
+            <w:r>
+              <w:t xml:space="preserve">or for whatever you like</w:t>
             </w:r>
           </w:p>
         </w:tc>
@@ -4605,40 +4612,101 @@
               <w:jc w:val="left"/>
             </w:pPr>
             <w:r>
-              <w:rPr>
-                <w:smallCaps/>
-              </w:rPr>
-              <w:t xml:space="preserve">dem</w:t>
-            </w:r>
-          </w:p>
-        </w:tc>
-        <w:tc>
-          <w:tcPr/>
-          <w:p>
-            <w:pPr>
-              <w:pStyle w:val="Compact"/>
-              <w:jc w:val="left"/>
-            </w:pPr>
-            <w:r>
-              <w:rPr>
-                <w:smallCaps/>
-              </w:rPr>
-              <w:t xml:space="preserve">cop</w:t>
-            </w:r>
-          </w:p>
-        </w:tc>
-        <w:tc>
-          <w:tcPr/>
-          <w:p>
-            <w:pPr>
-              <w:pStyle w:val="Compact"/>
-              <w:jc w:val="left"/>
-            </w:pPr>
-            <w:r>
-              <w:rPr>
-                <w:smallCaps/>
-              </w:rPr>
-              <w:t xml:space="preserve">det</w:t>
+              <w:t xml:space="preserve">Dit</w:t>
+            </w:r>
+          </w:p>
+        </w:tc>
+        <w:tc>
+          <w:tcPr/>
+          <w:p>
+            <w:pPr>
+              <w:pStyle w:val="Compact"/>
+              <w:jc w:val="left"/>
+            </w:pPr>
+            <w:r>
+              <w:t xml:space="preserve">is</w:t>
+            </w:r>
+          </w:p>
+        </w:tc>
+        <w:tc>
+          <w:tcPr/>
+          <w:p>
+            <w:pPr>
+              <w:pStyle w:val="Compact"/>
+              <w:jc w:val="left"/>
+            </w:pPr>
+            <w:r>
+              <w:t xml:space="preserve">een</w:t>
+            </w:r>
+          </w:p>
+        </w:tc>
+        <w:tc>
+          <w:tcPr/>
+          <w:p>
+            <w:pPr>
+              <w:pStyle w:val="Compact"/>
+              <w:jc w:val="left"/>
+            </w:pPr>
+            <w:r>
+              <w:t xml:space="preserve">lui</w:t>
+            </w:r>
+          </w:p>
+        </w:tc>
+        <w:tc>
+          <w:tcPr/>
+          <w:p>
+            <w:pPr>
+              <w:pStyle w:val="Compact"/>
+              <w:jc w:val="left"/>
+            </w:pPr>
+            <w:r>
+              <w:t xml:space="preserve">voorbeeld=je</w:t>
+            </w:r>
+          </w:p>
+        </w:tc>
+      </w:tr>
+      <w:tr>
+        <w:tc>
+          <w:tcPr/>
+          <w:p>
+            <w:pPr>
+              <w:pStyle w:val="Compact"/>
+            </w:pPr>
+          </w:p>
+        </w:tc>
+        <w:tc>
+          <w:tcPr/>
+          <w:p>
+            <w:pPr>
+              <w:pStyle w:val="Compact"/>
+              <w:jc w:val="left"/>
+            </w:pPr>
+            <w:r>
+              <w:t xml:space="preserve">DEM</w:t>
+            </w:r>
+          </w:p>
+        </w:tc>
+        <w:tc>
+          <w:tcPr/>
+          <w:p>
+            <w:pPr>
+              <w:pStyle w:val="Compact"/>
+              <w:jc w:val="left"/>
+            </w:pPr>
+            <w:r>
+              <w:t xml:space="preserve">COP</w:t>
+            </w:r>
+          </w:p>
+        </w:tc>
+        <w:tc>
+          <w:tcPr/>
+          <w:p>
+            <w:pPr>
+              <w:pStyle w:val="Compact"/>
+              <w:jc w:val="left"/>
+            </w:pPr>
+            <w:r>
+              <w:t xml:space="preserve">DET</w:t>
             </w:r>
           </w:p>
         </w:tc>
@@ -4662,13 +4730,7 @@
               <w:jc w:val="left"/>
             </w:pPr>
             <w:r>
-              <w:t xml:space="preserve">example=</w:t>
-            </w:r>
-            <w:r>
-              <w:rPr>
-                <w:smallCaps/>
-              </w:rPr>
-              <w:t xml:space="preserve">dim</w:t>
+              <w:t xml:space="preserve">example=DIM</w:t>
             </w:r>
           </w:p>
         </w:tc>
@@ -4692,7 +4754,7 @@
               <w:jc w:val="left"/>
             </w:pPr>
             <w:r>
-              <w:t xml:space="preserve">‘This is a lazy example.’</w:t>
+              <w:t xml:space="preserve">This is a lazy example.</w:t>
             </w:r>
           </w:p>
         </w:tc>

</xml_diff>